<commit_message>
Skills & Resume Updates
</commit_message>
<xml_diff>
--- a/MayurDiar_UX_UI_Resume.docx
+++ b/MayurDiar_UX_UI_Resume.docx
@@ -1250,7 +1250,7 @@
           <w:szCs w:val="20"/>
           <w:shd w:val="clear" w:color="auto" w:fill="F9FBFC"/>
         </w:rPr>
-        <w:t>HTML5</w:t>
+        <w:t>Sketch</w:t>
       </w:r>
     </w:p>
     <w:p>
@@ -1276,7 +1276,7 @@
           <w:szCs w:val="20"/>
           <w:shd w:val="clear" w:color="auto" w:fill="F9FBFC"/>
         </w:rPr>
-        <w:t>CSS3</w:t>
+        <w:t>HTML5</w:t>
       </w:r>
     </w:p>
     <w:p>
@@ -1302,7 +1302,7 @@
           <w:szCs w:val="20"/>
           <w:shd w:val="clear" w:color="auto" w:fill="F9FBFC"/>
         </w:rPr>
-        <w:t>JavaScript</w:t>
+        <w:t>CSS3</w:t>
       </w:r>
     </w:p>
     <w:p>
@@ -1328,7 +1328,7 @@
           <w:szCs w:val="20"/>
           <w:shd w:val="clear" w:color="auto" w:fill="F9FBFC"/>
         </w:rPr>
-        <w:t>GitHub</w:t>
+        <w:t>JavaScript</w:t>
       </w:r>
     </w:p>
     <w:p>
@@ -1337,7 +1337,6 @@
           <w:ilvl w:val="0"/>
           <w:numId w:val="9"/>
         </w:numPr>
-        <w:spacing w:after="24"/>
         <w:ind w:left="0" w:right="1260"/>
         <w:textAlignment w:val="baseline"/>
         <w:rPr>
@@ -1355,7 +1354,7 @@
           <w:szCs w:val="20"/>
           <w:shd w:val="clear" w:color="auto" w:fill="F9FBFC"/>
         </w:rPr>
-        <w:t>VS Code </w:t>
+        <w:t>GitHub</w:t>
       </w:r>
     </w:p>
     <w:p>

</xml_diff>